<commit_message>
friday is over again
</commit_message>
<xml_diff>
--- a/Thesis.docx
+++ b/Thesis.docx
@@ -10,6 +10,7 @@
           <w:rFonts w:ascii="Arial" w:hAnsi="Arial"/>
           <w:sz w:val="80"/>
           <w:szCs w:val="80"/>
+          <w:lang w:val="en-US"/>
         </w:rPr>
       </w:pPr>
     </w:p>
@@ -1680,10 +1681,136 @@
         <w:pStyle w:val="Textbody"/>
       </w:pPr>
       <w:r>
+        <w:t>С</w:t>
+      </w:r>
+      <w:r>
+        <w:t xml:space="preserve">обственное движение автотехники </w:t>
+      </w:r>
+      <w:r>
+        <w:t xml:space="preserve">полагается на системы позиционирования. Распространенные способы построения подобных систем: </w:t>
+      </w:r>
+    </w:p>
+    <w:p>
+      <w:pPr>
+        <w:pStyle w:val="Textbody"/>
+      </w:pPr>
+      <w:r>
+        <w:t>гироскопы</w:t>
+      </w:r>
+      <w:r>
+        <w:t xml:space="preserve"> </w:t>
+      </w:r>
+      <w:r>
+        <w:t xml:space="preserve">на основе инерциальных датчиков. Проблема – </w:t>
+      </w:r>
+      <w:r>
+        <w:t xml:space="preserve"> накопление ошибки</w:t>
+      </w:r>
+      <w:r>
+        <w:t xml:space="preserve"> со временем.</w:t>
+      </w:r>
+    </w:p>
+    <w:p>
+      <w:pPr>
+        <w:pStyle w:val="Textbody"/>
+      </w:pPr>
+      <w:r>
+        <w:t>систем</w:t>
+      </w:r>
+      <w:r>
+        <w:t>ы</w:t>
+      </w:r>
+      <w:r>
+        <w:t xml:space="preserve"> глобального (спутник</w:t>
+      </w:r>
+      <w:r>
+        <w:t>ового)</w:t>
+      </w:r>
+      <w:r>
+        <w:t xml:space="preserve"> наведения – низкая точность в местах густой застройки</w:t>
+      </w:r>
+      <w:r>
+        <w:t xml:space="preserve">, </w:t>
+      </w:r>
+      <w:r>
+        <w:t>под кронами деревьев</w:t>
+      </w:r>
+      <w:r>
+        <w:t>, под мостами (так ли это?)</w:t>
+      </w:r>
+    </w:p>
+    <w:p>
+      <w:pPr>
+        <w:pStyle w:val="Textbody"/>
+      </w:pPr>
+      <w:r>
+        <w:t xml:space="preserve">Набирает популярность использование методов компьютерного зрения. </w:t>
+      </w:r>
+      <w:r>
+        <w:t>Популярные решения:</w:t>
+      </w:r>
+    </w:p>
+    <w:p>
+      <w:pPr>
+        <w:pStyle w:val="Textbody"/>
+      </w:pPr>
+      <w:r>
+        <w:rPr>
+          <w:lang w:val="en-US"/>
+        </w:rPr>
+        <w:t>SLAM</w:t>
+      </w:r>
+      <w:r>
+        <w:t xml:space="preserve">, </w:t>
+      </w:r>
+      <w:r>
+        <w:rPr>
+          <w:lang w:val="en-US"/>
+        </w:rPr>
+        <w:t>SfM</w:t>
+      </w:r>
+      <w:r>
+        <w:t xml:space="preserve"> – </w:t>
+      </w:r>
+      <w:r>
+        <w:t>они пытаются построить 3</w:t>
+      </w:r>
+      <w:r>
+        <w:rPr>
+          <w:lang w:val="en-US"/>
+        </w:rPr>
+        <w:t>D</w:t>
+      </w:r>
+      <w:r>
+        <w:t xml:space="preserve"> </w:t>
+      </w:r>
+      <w:r>
+        <w:t>модель окружающей среды.</w:t>
+      </w:r>
+    </w:p>
+    <w:p>
+      <w:pPr>
+        <w:pStyle w:val="Textbody"/>
+      </w:pPr>
+      <w:r>
+        <w:t>Другой вариант – построение гироскопа на основе определения трехмерной ориентации по изображению.</w:t>
+      </w:r>
+    </w:p>
+    <w:p>
+      <w:pPr>
+        <w:pStyle w:val="Textbody"/>
+      </w:pPr>
+      <w:r>
         <w:t xml:space="preserve">В данной работе рассматривается </w:t>
       </w:r>
       <w:r>
-        <w:t>метод определения трехмерной ориентации монокулярной камеры с использованием точек схождения перспективы (ТСП), обнаруженных на изображениях городских сцен и внутри помещений, т.е. в условиях так называемого «</w:t>
+        <w:t>метод определения трехмерной ориентации монокулярной камеры с использованием точек схождения перспективы (ТСП), обнаруженных на изображениях городс</w:t>
+      </w:r>
+      <w:r>
+        <w:t>ких сцен и внутри помещений, то есть</w:t>
+      </w:r>
+      <w:r>
+        <w:t xml:space="preserve"> в условиях так называемого «</w:t>
       </w:r>
       <w:r>
         <w:rPr>
@@ -1704,7 +1831,25 @@
         <w:t>»</w:t>
       </w:r>
       <w:r>
-        <w:t xml:space="preserve"> (</w:t>
+        <w:t xml:space="preserve"> </w:t>
+      </w:r>
+      <w:r>
+        <w:t>[</w:t>
+      </w:r>
+      <w:r>
+        <w:rPr>
+          <w:highlight w:val="yellow"/>
+        </w:rPr>
+        <w:t>ссылка1</w:t>
+      </w:r>
+      <w:r>
+        <w:t>]</w:t>
+      </w:r>
+      <w:r>
+        <w:t xml:space="preserve"> </w:t>
+      </w:r>
+      <w:r>
+        <w:t>(</w:t>
       </w:r>
       <w:r>
         <w:rPr>
@@ -2030,7 +2175,14 @@
           <w:rPr>
             <w:rStyle w:val="af7"/>
           </w:rPr>
-          <w:t>http://docs.opencv.org/3.0-alpha/doc/tutorials/introduction/windows_install/windows_install.html</w:t>
+          <w:t>http://docs.opencv.org/3.0</w:t>
+        </w:r>
+        <w:r>
+          <w:rPr>
+            <w:rStyle w:val="af7"/>
+          </w:rPr>
+          <w:noBreakHyphen/>
+          <w:t>alpha/doc/tutorials/introduction/windows_install/windows_install.html</w:t>
         </w:r>
       </w:hyperlink>
       <w:r>
@@ -2141,7 +2293,11 @@
         <w:keepNext/>
       </w:pPr>
       <w:r>
-        <w:t xml:space="preserve">Для изображения, заданному входным аргументом, приложение </w:t>
+        <w:lastRenderedPageBreak/>
+        <w:t>Для изображения, заданного</w:t>
+      </w:r>
+      <w:r>
+        <w:t xml:space="preserve"> входным аргументом, приложение </w:t>
       </w:r>
       <w:r>
         <w:t>рассчит</w:t>
@@ -2159,7 +2315,16 @@
         <w:t xml:space="preserve">и </w:t>
       </w:r>
       <w:r>
-        <w:t>выводит окно (</w:t>
+        <w:t>выводит окно</w:t>
+      </w:r>
+      <w:r>
+        <w:t>. В данном окне отображается само исходное изображение с наложенными поверх него прямыми линиями разных цветов</w:t>
+      </w:r>
+      <w:r>
+        <w:t xml:space="preserve">. </w:t>
+      </w:r>
+      <w:r>
+        <w:t>Пример окна приложения показан на рисунке (</w:t>
       </w:r>
       <w:r>
         <w:fldChar w:fldCharType="begin"/>
@@ -2189,10 +2354,7 @@
         <w:fldChar w:fldCharType="end"/>
       </w:r>
       <w:r>
-        <w:t>). В данном окне отображается само исходное изображение с наложенными поверх него прямыми линиями разных цветов</w:t>
-      </w:r>
-      <w:r>
-        <w:t xml:space="preserve">. </w:t>
+        <w:t>).</w:t>
       </w:r>
     </w:p>
     <w:p>
@@ -2225,11 +2387,7 @@
         <w:t xml:space="preserve"> </w:t>
       </w:r>
       <w:r>
-        <w:t xml:space="preserve">линий, </w:t>
-      </w:r>
-      <w:r>
-        <w:lastRenderedPageBreak/>
-        <w:t xml:space="preserve">сходящихся в </w:t>
+        <w:t xml:space="preserve">линий, сходящихся в </w:t>
       </w:r>
       <w:r>
         <w:t xml:space="preserve">какой-либо </w:t>
@@ -2238,10 +2396,19 @@
         <w:t>одной точке. Для них используются т</w:t>
       </w:r>
       <w:r>
-        <w:t>емные варианты трех цветов - темно</w:t>
-      </w:r>
-      <w:r>
-        <w:t xml:space="preserve"> синий, темно зеленый и темно красный цвета в порядке выделения каждого кластера. </w:t>
+        <w:t xml:space="preserve">емные варианты трех цветов </w:t>
+      </w:r>
+      <w:r>
+        <w:t>–</w:t>
+      </w:r>
+      <w:r>
+        <w:t xml:space="preserve"> темно</w:t>
+      </w:r>
+      <w:r>
+        <w:t>-синий, темно-зеленый и темно-</w:t>
+      </w:r>
+      <w:r>
+        <w:t xml:space="preserve">красный цвета в порядке выделения каждого кластера. </w:t>
       </w:r>
     </w:p>
     <w:p>
@@ -2415,7 +2582,7 @@
             <v:path o:extrusionok="f" gradientshapeok="t" o:connecttype="rect"/>
             <o:lock v:ext="edit" aspectratio="t"/>
           </v:shapetype>
-          <v:shape id="_x0000_i1025" type="#_x0000_t75" style="width:481.4pt;height:380.95pt">
+          <v:shape id="_x0000_i1025" type="#_x0000_t75" style="width:481.5pt;height:381pt">
             <v:imagedata r:id="rId9" o:title="result_window"/>
           </v:shape>
         </w:pict>
@@ -2614,7 +2781,13 @@
       </w:pPr>
       <w:r>
         <w:lastRenderedPageBreak/>
-        <w:t>Первой матрице соответствуют единичные векторы найденных ТСП. Каждый вектор представляет собой строку матрицы. Порядок соответствия ТСП наложенным на изображение линиям следующий – синий, зеленый, красный.</w:t>
+        <w:t>Первой матрице соответствуют единичные векторы найденных ТСП. Каждый вектор представляет собой строку матрицы. Порядок соответствия</w:t>
+      </w:r>
+      <w:r>
+        <w:t xml:space="preserve"> векторов</w:t>
+      </w:r>
+      <w:r>
+        <w:t xml:space="preserve"> ТСП наложенным на изображение линиям следующий – синий, зеленый, красный.</w:t>
       </w:r>
       <w:r>
         <w:t xml:space="preserve"> </w:t>
@@ -2625,7 +2798,10 @@
         <w:pStyle w:val="Textbody"/>
       </w:pPr>
       <w:r>
-        <w:t xml:space="preserve">Вторая матрицая – ближайшая к первой </w:t>
+        <w:t>Вторая матрица</w:t>
+      </w:r>
+      <w:r>
+        <w:t xml:space="preserve"> – ближайшая к первой </w:t>
       </w:r>
       <w:r>
         <w:t>ортонормированная</w:t>
@@ -3294,7 +3470,7 @@
       <w:rPr>
         <w:noProof/>
       </w:rPr>
-      <w:t>11</w:t>
+      <w:t>7</w:t>
     </w:r>
     <w:r>
       <w:fldChar w:fldCharType="end"/>
@@ -7197,7 +7373,7 @@
 </file>
 
 <file path=customXml/itemProps1.xml><?xml version="1.0" encoding="utf-8"?>
-<ds:datastoreItem xmlns:ds="http://schemas.openxmlformats.org/officeDocument/2006/customXml" ds:itemID="{CB209E46-2B09-475D-8C8E-8C0A161688AB}">
+<ds:datastoreItem xmlns:ds="http://schemas.openxmlformats.org/officeDocument/2006/customXml" ds:itemID="{2838D189-8E41-43A3-A542-61A92E2BE3AB}">
   <ds:schemaRefs>
     <ds:schemaRef ds:uri="http://schemas.openxmlformats.org/officeDocument/2006/bibliography"/>
   </ds:schemaRefs>

</xml_diff>

<commit_message>
+ monday last but not least
</commit_message>
<xml_diff>
--- a/Thesis.docx
+++ b/Thesis.docx
@@ -3638,15 +3638,6 @@
     <w:p>
       <w:pPr>
         <w:pStyle w:val="Textbody"/>
-      </w:pPr>
-      <w:r>
-        <w:lastRenderedPageBreak/>
-        <w:t>Например</w:t>
-      </w:r>
-    </w:p>
-    <w:p>
-      <w:pPr>
-        <w:pStyle w:val="Textbody"/>
         <w:rPr>
           <w:lang w:val="en-US"/>
         </w:rPr>
@@ -3846,14 +3837,17 @@
         <w:pStyle w:val="Textbody"/>
       </w:pPr>
       <w:r>
+        <w:t>Почему мы не решаем ее тут, а переходим в нормализованные координат</w:t>
+      </w:r>
+      <w:r>
+        <w:t>ы</w:t>
+      </w:r>
+      <w:r>
+        <w:t xml:space="preserve"> </w:t>
+      </w:r>
+      <w:r>
         <w:lastRenderedPageBreak/>
-        <w:t>Почему мы не решаем ее тут, а переходим в нормализованные координат</w:t>
-      </w:r>
-      <w:r>
-        <w:t>ы</w:t>
-      </w:r>
-      <w:r>
-        <w:t xml:space="preserve"> изображения? Что это такое вообще, зачем? В честь кого это делается? [Cipolla]</w:t>
+        <w:t>изображения? Что это такое вообще, зачем? В честь кого это делается? [Cipolla]</w:t>
       </w:r>
     </w:p>
     <w:p>
@@ -5557,7 +5551,7 @@
       <w:rPr>
         <w:noProof/>
       </w:rPr>
-      <w:t>10</w:t>
+      <w:t>20</w:t>
     </w:r>
     <w:r>
       <w:fldChar w:fldCharType="end"/>
@@ -5586,7 +5580,7 @@
       <w:rPr>
         <w:noProof/>
       </w:rPr>
-      <w:t>9</w:t>
+      <w:t>19</w:t>
     </w:r>
     <w:r>
       <w:fldChar w:fldCharType="end"/>
@@ -5615,7 +5609,7 @@
       <w:rPr>
         <w:noProof/>
       </w:rPr>
-      <w:t>21</w:t>
+      <w:t>27</w:t>
     </w:r>
     <w:r>
       <w:fldChar w:fldCharType="end"/>
@@ -10063,7 +10057,7 @@
 </file>
 
 <file path=customXml/itemProps1.xml><?xml version="1.0" encoding="utf-8"?>
-<ds:datastoreItem xmlns:ds="http://schemas.openxmlformats.org/officeDocument/2006/customXml" ds:itemID="{02A17640-AF51-4B63-A1EA-D741329E01F4}">
+<ds:datastoreItem xmlns:ds="http://schemas.openxmlformats.org/officeDocument/2006/customXml" ds:itemID="{677ADC78-37BC-499F-8C4C-FD1FD2F02351}">
   <ds:schemaRefs>
     <ds:schemaRef ds:uri="http://schemas.openxmlformats.org/officeDocument/2006/bibliography"/>
   </ds:schemaRefs>

</xml_diff>

<commit_message>
+ tuesday before evening
</commit_message>
<xml_diff>
--- a/Thesis.docx
+++ b/Thesis.docx
@@ -4195,13 +4195,147 @@
       <w:pPr>
         <w:pStyle w:val="Textbody"/>
       </w:pPr>
-    </w:p>
-    <w:p>
-      <w:pPr>
-        <w:pStyle w:val="Textbody"/>
-      </w:pPr>
-      <w:r>
-        <w:t>Одна из самых простых и обычно используемых моделей для конечной проективной камеры - модель булавочного отверстия или модель камеры обскуры (pinhole camera):</w:t>
+      <w:r>
+        <w:t>Также заметим, что точкам p(X, Y, Z) = (x, y, 1) @ P2 можно поставить в соответствие прямую, проходящую через начало координат и точку p`(x, y, 1) @ R3 с выколотой точкой (0, 0, 0). Таким же образом линия l(a, b, c) на проективной плоскости может быть визуализирована в R3 плоскостью, образованной началом координат и перпендикуляром к l`(a, b, c). Тогда точкам с координатами (x, y, 1) в R3 соответствует плоскость Z = 1, идеальным точкам соответствуют точки на Z = 0, а идеальной прямой сама плоскость Z = 0.</w:t>
+      </w:r>
+    </w:p>
+    <w:p>
+      <w:pPr>
+        <w:pStyle w:val="Textbody"/>
+      </w:pPr>
+      <w:r>
+        <w:t xml:space="preserve">Данная связь между R3 и P2 может быть легко продолжена до связи между P3 (добавлением к точкам R3 четвертой координаты 1) и P2. Такая связь очень хорошо подходит для описания преобразования проецирования трехмерной сцены на двухмерную плоскость изображения. </w:t>
+      </w:r>
+    </w:p>
+    <w:p>
+      <w:pPr>
+        <w:pStyle w:val="Textbody"/>
+      </w:pPr>
+    </w:p>
+    <w:p>
+      <w:pPr>
+        <w:pStyle w:val="Textbody"/>
+      </w:pPr>
+      <w:r>
+        <w:t>Рассмотрим точку в R3 p(X, Y, Z). Для того, чтобы прибавить к ней вектор t(Tx, Ty, Tz), мы можем воспользоваться следующим матричным выражением:</w:t>
+      </w:r>
+    </w:p>
+    <w:p>
+      <w:pPr>
+        <w:pStyle w:val="Textbody"/>
+      </w:pPr>
+      <w:r>
+        <w:t>[p + t] = [ E t] * [p]</w:t>
+      </w:r>
+    </w:p>
+    <w:p>
+      <w:pPr>
+        <w:pStyle w:val="Textbody"/>
+      </w:pPr>
+      <w:r>
+        <w:lastRenderedPageBreak/>
+        <w:t>[1    ]   [ 0 1]   [1]</w:t>
+      </w:r>
+    </w:p>
+    <w:p>
+      <w:pPr>
+        <w:pStyle w:val="Textbody"/>
+      </w:pPr>
+      <w:r>
+        <w:t>Похожим образом выражается поворот точки p и умножение каждой из его координат на независимый коэффициент d(dx, dy, dz):</w:t>
+      </w:r>
+    </w:p>
+    <w:p>
+      <w:pPr>
+        <w:pStyle w:val="Textbody"/>
+        <w:rPr>
+          <w:lang w:val="en-US"/>
+        </w:rPr>
+      </w:pPr>
+      <w:r>
+        <w:rPr>
+          <w:lang w:val="en-US"/>
+        </w:rPr>
+        <w:t>[p'] = [R 0] * [p]</w:t>
+      </w:r>
+    </w:p>
+    <w:p>
+      <w:pPr>
+        <w:pStyle w:val="Textbody"/>
+        <w:rPr>
+          <w:lang w:val="en-US"/>
+        </w:rPr>
+      </w:pPr>
+      <w:r>
+        <w:rPr>
+          <w:lang w:val="en-US"/>
+        </w:rPr>
+        <w:t>[1 ]   [0 1]   [1]</w:t>
+      </w:r>
+    </w:p>
+    <w:p>
+      <w:pPr>
+        <w:pStyle w:val="Textbody"/>
+        <w:rPr>
+          <w:lang w:val="en-US"/>
+        </w:rPr>
+      </w:pPr>
+    </w:p>
+    <w:p>
+      <w:pPr>
+        <w:pStyle w:val="Textbody"/>
+        <w:rPr>
+          <w:lang w:val="en-US"/>
+        </w:rPr>
+      </w:pPr>
+      <w:r>
+        <w:rPr>
+          <w:lang w:val="en-US"/>
+        </w:rPr>
+        <w:t xml:space="preserve">[dx * X]   [dx 0  0  0]  </w:t>
+      </w:r>
+    </w:p>
+    <w:p>
+      <w:pPr>
+        <w:pStyle w:val="Textbody"/>
+        <w:rPr>
+          <w:lang w:val="en-US"/>
+        </w:rPr>
+      </w:pPr>
+      <w:r>
+        <w:rPr>
+          <w:lang w:val="en-US"/>
+        </w:rPr>
+        <w:t xml:space="preserve">[dy * Y] = [0  dy 0  0] * [p] </w:t>
+      </w:r>
+    </w:p>
+    <w:p>
+      <w:pPr>
+        <w:pStyle w:val="Textbody"/>
+      </w:pPr>
+      <w:r>
+        <w:t>[dz * Z]   [0  0  dz 0]   [1]</w:t>
+      </w:r>
+    </w:p>
+    <w:p>
+      <w:pPr>
+        <w:pStyle w:val="Textbody"/>
+      </w:pPr>
+      <w:r>
+        <w:t>[1     ]   [0  0  0  1]</w:t>
+      </w:r>
+    </w:p>
+    <w:p>
+      <w:pPr>
+        <w:pStyle w:val="Textbody"/>
+      </w:pPr>
+    </w:p>
+    <w:p>
+      <w:pPr>
+        <w:pStyle w:val="Textbody"/>
+      </w:pPr>
+      <w:r>
+        <w:t>Можно заметить, что в данных выражениях точка p @ R3 представлена в нормализованных координатах P3 (X, Y, Z, 1). Также очевидно, что данные выражения остаются верными, если и для точкек вида alpha * p = (alpha X, alpha Y, alpha Z, alpha):</w:t>
       </w:r>
     </w:p>
     <w:p>
@@ -4218,92 +4352,355 @@
         <w:rPr>
           <w:lang w:val="en-US"/>
         </w:rPr>
-        <w:t>F: P3 -&gt; P2, F(X) = KR[I3, -t]X,</w:t>
-      </w:r>
-    </w:p>
-    <w:p>
-      <w:pPr>
-        <w:pStyle w:val="Textbody"/>
-      </w:pPr>
-      <w:r>
-        <w:t>где K @ R3x3 - матрица калибровки камеры, R @ R3x3 - матрица ортогонального поворота, t @ R3 - вектор смещения камеры в мировой системе координат.</w:t>
-      </w:r>
-    </w:p>
-    <w:p>
-      <w:pPr>
-        <w:pStyle w:val="Textbody"/>
-      </w:pPr>
-      <w:r>
-        <w:t>Матрица калибровки K является верхней треугольной матрицей, задающей характерные (intrinsic) параметры камеры:</w:t>
-      </w:r>
-    </w:p>
-    <w:p>
-      <w:pPr>
-        <w:pStyle w:val="Textbody"/>
-        <w:rPr>
-          <w:lang w:val="en-US"/>
-        </w:rPr>
-      </w:pPr>
-      <w:r>
-        <w:rPr>
-          <w:lang w:val="en-US"/>
-        </w:rPr>
-        <w:t>K = [ f/mx s    px ]</w:t>
-      </w:r>
-    </w:p>
-    <w:p>
-      <w:pPr>
-        <w:pStyle w:val="Textbody"/>
-        <w:rPr>
-          <w:lang w:val="en-US"/>
-        </w:rPr>
-      </w:pPr>
-      <w:r>
-        <w:rPr>
-          <w:lang w:val="en-US"/>
-        </w:rPr>
-        <w:t xml:space="preserve">    [ 0    f/my py ]</w:t>
-      </w:r>
-    </w:p>
-    <w:p>
-      <w:pPr>
-        <w:pStyle w:val="Textbody"/>
-      </w:pPr>
-      <w:r>
-        <w:rPr>
-          <w:lang w:val="en-US"/>
-        </w:rPr>
+        <w:t>alpha * (M * p) = M * (alpha * p).</w:t>
+      </w:r>
+    </w:p>
+    <w:p>
+      <w:pPr>
+        <w:pStyle w:val="Textbody"/>
+      </w:pPr>
+      <w:r>
+        <w:t>Интересно рассмотреть как данные преобразования влияют на идеальные точки q(X, Y, Z, 0). Простой подстановкой проверяется, что:</w:t>
+      </w:r>
+    </w:p>
+    <w:p>
+      <w:pPr>
+        <w:pStyle w:val="Textbody"/>
+      </w:pPr>
+      <w:r>
+        <w:t xml:space="preserve"> * перенос на вектор t оставляет идеальную точку на месте</w:t>
+      </w:r>
+    </w:p>
+    <w:p>
+      <w:pPr>
+        <w:pStyle w:val="Textbody"/>
+      </w:pPr>
+      <w:r>
+        <w:t xml:space="preserve"> * поворот действует на идеальную точку абсолютно также, как и на конечную</w:t>
+      </w:r>
+    </w:p>
+    <w:p>
+      <w:pPr>
+        <w:pStyle w:val="Textbody"/>
+      </w:pPr>
+      <w:r>
+        <w:t xml:space="preserve"> * масштабирование на вектор d(dx, dy, dz) действует аналогично действию на конечную точку</w:t>
+      </w:r>
+    </w:p>
+    <w:p>
+      <w:pPr>
+        <w:pStyle w:val="Textbody"/>
+      </w:pPr>
+    </w:p>
+    <w:p>
+      <w:pPr>
+        <w:pStyle w:val="Textbody"/>
+      </w:pPr>
+      <w:r>
+        <w:t xml:space="preserve">Теперь рассмотрим связь между системами координат камеры и мировой системой координат. Пусть в мировой системе координаты камеры </w:t>
+      </w:r>
+      <w:r>
+        <w:lastRenderedPageBreak/>
+        <w:t>представлены точкой t, а матрица поворота R связывает соответствующие оси систем, тогда выражения связи имеет вид:</w:t>
+      </w:r>
+    </w:p>
+    <w:p>
+      <w:pPr>
+        <w:pStyle w:val="Textbody"/>
+      </w:pPr>
+      <w:r>
         <w:tab/>
-      </w:r>
-      <w:r>
-        <w:t>[ 0    0    1  ]</w:t>
-      </w:r>
-    </w:p>
-    <w:p>
-      <w:pPr>
-        <w:pStyle w:val="Textbody"/>
-      </w:pPr>
-      <w:r>
-        <w:t xml:space="preserve">, где </w:t>
-      </w:r>
-    </w:p>
-    <w:p>
-      <w:pPr>
-        <w:pStyle w:val="Textbody"/>
-      </w:pPr>
-      <w:r>
+        <w:t>pw -&gt; R(pw - t) = pc</w:t>
+      </w:r>
+    </w:p>
+    <w:p>
+      <w:pPr>
+        <w:pStyle w:val="Textbody"/>
+      </w:pPr>
+      <w:r>
+        <w:t>, где pw - точка в мировой системе, а pc - в координатах системы камеры.</w:t>
+      </w:r>
+    </w:p>
+    <w:p>
+      <w:pPr>
+        <w:pStyle w:val="Textbody"/>
+      </w:pPr>
+      <w:r>
+        <w:tab/>
+        <w:t>pc = Rpw - Rt</w:t>
+      </w:r>
+    </w:p>
+    <w:p>
+      <w:pPr>
+        <w:pStyle w:val="Textbody"/>
+      </w:pPr>
+      <w:r>
+        <w:t>Если же воспользоваться нормализованными координатами, получится следующее:</w:t>
+      </w:r>
+    </w:p>
+    <w:p>
+      <w:pPr>
+        <w:pStyle w:val="Textbody"/>
+        <w:rPr>
+          <w:lang w:val="en-US"/>
+        </w:rPr>
+      </w:pPr>
+      <w:r>
+        <w:tab/>
+      </w:r>
+      <w:r>
+        <w:rPr>
+          <w:lang w:val="en-US"/>
+        </w:rPr>
+        <w:t>[pc] = [R -Rt] * [pw] = [R 0] * [I -t] * [pw]</w:t>
+      </w:r>
+    </w:p>
+    <w:p>
+      <w:pPr>
+        <w:pStyle w:val="Textbody"/>
+      </w:pPr>
+      <w:r>
+        <w:rPr>
+          <w:lang w:val="en-US"/>
+        </w:rPr>
+        <w:tab/>
+      </w:r>
+      <w:r>
+        <w:t>[1 ]   [0   1]   [1 ]   [0 1]   [0  1]   [ 1]</w:t>
+      </w:r>
+    </w:p>
+    <w:p>
+      <w:pPr>
+        <w:pStyle w:val="Textbody"/>
+      </w:pPr>
+      <w:r>
+        <w:t>Матрица M, определенная как:</w:t>
+      </w:r>
+    </w:p>
+    <w:p>
+      <w:pPr>
+        <w:pStyle w:val="Textbody"/>
+      </w:pPr>
+      <w:r>
+        <w:tab/>
+        <w:t>M = [R 0] * [I -t]</w:t>
+      </w:r>
+    </w:p>
+    <w:p>
+      <w:pPr>
+        <w:pStyle w:val="Textbody"/>
+      </w:pPr>
+      <w:r>
+        <w:tab/>
+        <w:t xml:space="preserve">    [0 1]   [0  1]</w:t>
+      </w:r>
+    </w:p>
+    <w:p>
+      <w:pPr>
+        <w:pStyle w:val="Textbody"/>
+      </w:pPr>
+      <w:r>
+        <w:t>, задает матрицу перехода между системами координат. Матрицы R и t задают внешние (extrinsic) параметры камеры - ориентацию и позицию - в мировых координатах.</w:t>
+      </w:r>
+    </w:p>
+    <w:p>
+      <w:pPr>
+        <w:pStyle w:val="Textbody"/>
+      </w:pPr>
+    </w:p>
+    <w:p>
+      <w:pPr>
+        <w:pStyle w:val="Textbody"/>
+      </w:pPr>
+      <w:r>
+        <w:t>Одна из самых простых и обычно используемых моделей для конечной проективной камеры - модель булавочного отверстия или модель камеры обскуры (pinhole camera), в которой точки p(X, Y, Z) @ R3 проецируются на двухмерную плоскость по правилу:</w:t>
+      </w:r>
+    </w:p>
+    <w:p>
+      <w:pPr>
+        <w:pStyle w:val="Textbody"/>
+      </w:pPr>
+      <w:r>
+        <w:t xml:space="preserve"> (x, y) = (fX / Z, fY / Z)</w:t>
+      </w:r>
+    </w:p>
+    <w:p>
+      <w:pPr>
+        <w:pStyle w:val="Textbody"/>
+      </w:pPr>
+      <w:r>
+        <w:t>или в нормализованных координатах:</w:t>
+      </w:r>
+    </w:p>
+    <w:p>
+      <w:pPr>
+        <w:pStyle w:val="Textbody"/>
+      </w:pPr>
+      <w:r>
+        <w:t xml:space="preserve"> (x, y, 1) = (f X/Z, fY / Z) = |при Z != 0| = (X, Y, Z / f) = (fX, fY, Z)</w:t>
+      </w:r>
+    </w:p>
+    <w:p>
+      <w:pPr>
+        <w:pStyle w:val="Textbody"/>
+      </w:pPr>
+      <w:r>
+        <w:t>Данное правило может быть записано в виде матрицы проекции:</w:t>
+      </w:r>
+    </w:p>
+    <w:p>
+      <w:pPr>
+        <w:pStyle w:val="Textbody"/>
+        <w:rPr>
+          <w:lang w:val="en-US"/>
+        </w:rPr>
+      </w:pPr>
+      <w:r>
+        <w:tab/>
+      </w:r>
+      <w:r>
+        <w:rPr>
+          <w:lang w:val="en-US"/>
+        </w:rPr>
+        <w:t>[fX]   [f 0 0 0]   [X]</w:t>
+      </w:r>
+    </w:p>
+    <w:p>
+      <w:pPr>
+        <w:pStyle w:val="Textbody"/>
+        <w:rPr>
+          <w:lang w:val="en-US"/>
+        </w:rPr>
+      </w:pPr>
+      <w:r>
+        <w:rPr>
+          <w:lang w:val="en-US"/>
+        </w:rPr>
         <w:lastRenderedPageBreak/>
         <w:tab/>
-        <w:t xml:space="preserve">* f - фокусное расстояние камеры в некоторой единице длины, </w:t>
-      </w:r>
-    </w:p>
-    <w:p>
-      <w:pPr>
-        <w:pStyle w:val="Textbody"/>
-      </w:pPr>
-      <w:r>
+        <w:t>[fY] = [0 f 0 0] = [Y]</w:t>
+      </w:r>
+    </w:p>
+    <w:p>
+      <w:pPr>
+        <w:pStyle w:val="Textbody"/>
+        <w:rPr>
+          <w:lang w:val="en-US"/>
+        </w:rPr>
+      </w:pPr>
+      <w:r>
+        <w:rPr>
+          <w:lang w:val="en-US"/>
+        </w:rPr>
         <w:tab/>
-        <w:t>* mx, my - линейные размеры пиксела, выраженные в той же единице длины, что и f. Таким образом f / mx и f / my имеют размерность пикселов,</w:t>
+        <w:t>[Z ]   [0 0 1 0]   [Z]</w:t>
+      </w:r>
+    </w:p>
+    <w:p>
+      <w:pPr>
+        <w:pStyle w:val="Textbody"/>
+      </w:pPr>
+      <w:r>
+        <w:rPr>
+          <w:lang w:val="en-US"/>
+        </w:rPr>
+        <w:tab/>
+        <w:t xml:space="preserve">                   </w:t>
+      </w:r>
+      <w:r>
+        <w:t>[1]</w:t>
+      </w:r>
+    </w:p>
+    <w:p>
+      <w:pPr>
+        <w:pStyle w:val="Textbody"/>
+      </w:pPr>
+      <w:r>
+        <w:t>Очевидно также, что вектор [0 0 0 1]T - является нуль-вектором нуль-пространства данного преобразования.</w:t>
+      </w:r>
+    </w:p>
+    <w:p>
+      <w:pPr>
+        <w:pStyle w:val="Textbody"/>
+      </w:pPr>
+      <w:r>
+        <w:t>Работая с реальными камерами и точками на полученных с них изображениях, удобнее иметь дело с координатами, выраженными в пикселах нежели, например, в миллиметрах. Перевод координат требует информации о линейных размерах пиксела (например, в миллиметрах) и координат главной точки (principal point), которой соответствует центр изображения (точка пересечения оптической оси камеры с плоскостью изображения), так как в общем случае она может не совсем точно совпадать с центром матрицы камеры (более того, довольно часто центр координат в пикселах определяется одним из углов изображения).</w:t>
+      </w:r>
+    </w:p>
+    <w:p>
+      <w:pPr>
+        <w:pStyle w:val="Textbody"/>
+      </w:pPr>
+      <w:r>
+        <w:t>За такого рода перевод координат отвечает так называемая матрица калибровки камеры K, которая задает внутренние (intrinsic) параметры камеры и предполагается неизменяемой во времени:</w:t>
+      </w:r>
+    </w:p>
+    <w:p>
+      <w:pPr>
+        <w:pStyle w:val="Textbody"/>
+        <w:rPr>
+          <w:lang w:val="en-US"/>
+        </w:rPr>
+      </w:pPr>
+      <w:r>
+        <w:rPr>
+          <w:lang w:val="en-US"/>
+        </w:rPr>
+        <w:t>K = [ f/mx s    px ]</w:t>
+      </w:r>
+    </w:p>
+    <w:p>
+      <w:pPr>
+        <w:pStyle w:val="Textbody"/>
+        <w:rPr>
+          <w:lang w:val="en-US"/>
+        </w:rPr>
+      </w:pPr>
+      <w:r>
+        <w:rPr>
+          <w:lang w:val="en-US"/>
+        </w:rPr>
+        <w:t xml:space="preserve">    [ 0    f/my py ]</w:t>
+      </w:r>
+    </w:p>
+    <w:p>
+      <w:pPr>
+        <w:pStyle w:val="Textbody"/>
+      </w:pPr>
+      <w:r>
+        <w:rPr>
+          <w:lang w:val="en-US"/>
+        </w:rPr>
+        <w:tab/>
+      </w:r>
+      <w:r>
+        <w:t>[ 0    0    1  ]</w:t>
+      </w:r>
+    </w:p>
+    <w:p>
+      <w:pPr>
+        <w:pStyle w:val="Textbody"/>
+      </w:pPr>
+      <w:r>
+        <w:t xml:space="preserve">, где </w:t>
+      </w:r>
+    </w:p>
+    <w:p>
+      <w:pPr>
+        <w:pStyle w:val="Textbody"/>
+      </w:pPr>
+      <w:r>
+        <w:tab/>
+        <w:t xml:space="preserve">* f - фокусное расстояние камеры в некоторой единице длины (обычно в мм или дюймах), </w:t>
+      </w:r>
+    </w:p>
+    <w:p>
+      <w:pPr>
+        <w:pStyle w:val="Textbody"/>
+      </w:pPr>
+      <w:r>
+        <w:tab/>
+        <w:t>* mx, my - линейные размеры пиксела, выраженные в той же единице длины, что и f. Таким образом f / mx и f / my имеют размерность пикселов (мм / (мм / px) = px),</w:t>
       </w:r>
     </w:p>
     <w:p>
@@ -4320,21 +4717,68 @@
         <w:pStyle w:val="Textbody"/>
       </w:pPr>
       <w:r>
+        <w:lastRenderedPageBreak/>
         <w:tab/>
-        <w:t>* px, py - координаты главной точки (principal point) - центра матрицы камеры, который может не совпадать с центром изображения.</w:t>
-      </w:r>
-    </w:p>
-    <w:p>
-      <w:pPr>
-        <w:pStyle w:val="Textbody"/>
-      </w:pPr>
-      <w:r>
-        <w:t>Большинство цифровых камер на основе приборов с зарядовой связью (ПЗС) имеют квадратные пикселы (mx = my), нулевую ассиметрию (s = 0) и главную точку, расположенную близко к центру изображения. Характерные параметры камеры считаются постоянными во времени.</w:t>
-      </w:r>
-    </w:p>
-    <w:p>
-      <w:pPr>
-        <w:pStyle w:val="Textbody"/>
+        <w:t>* px, py - координаты главной точки в пикселах.</w:t>
+      </w:r>
+    </w:p>
+    <w:p>
+      <w:pPr>
+        <w:pStyle w:val="Textbody"/>
+      </w:pPr>
+      <w:r>
+        <w:t>Большинство цифровых камер на основе приборов с зарядовой связью (ПЗС) имеют квадратные пикселы (mx = my), нулевую ассиметрию (s = 0) и главную точку, расположенную близко к центру изображения.</w:t>
+      </w:r>
+    </w:p>
+    <w:p>
+      <w:pPr>
+        <w:pStyle w:val="Textbody"/>
+      </w:pPr>
+    </w:p>
+    <w:p>
+      <w:pPr>
+        <w:pStyle w:val="Textbody"/>
+      </w:pPr>
+      <w:r>
+        <w:t>! возможно стоит сказать про дисторсию, что она есть, но в данной работе мы ей принебрегаем</w:t>
+      </w:r>
+    </w:p>
+    <w:p>
+      <w:pPr>
+        <w:pStyle w:val="Textbody"/>
+      </w:pPr>
+    </w:p>
+    <w:p>
+      <w:pPr>
+        <w:pStyle w:val="Textbody"/>
+      </w:pPr>
+      <w:r>
+        <w:t>Теперь мы готовы выразить проективное преобразование, отвечающее отображению трехмерной сцены на двухмерную плоскость изображения:</w:t>
+      </w:r>
+    </w:p>
+    <w:p>
+      <w:pPr>
+        <w:pStyle w:val="Textbody"/>
+        <w:rPr>
+          <w:lang w:val="en-US"/>
+        </w:rPr>
+      </w:pPr>
+      <w:r>
+        <w:tab/>
+      </w:r>
+      <w:r>
+        <w:rPr>
+          <w:lang w:val="en-US"/>
+        </w:rPr>
+        <w:t>F: P3 -&gt; P2, F(p) = p' = KR[I | -t] p</w:t>
+      </w:r>
+    </w:p>
+    <w:p>
+      <w:pPr>
+        <w:pStyle w:val="Textbody"/>
+        <w:rPr>
+          <w:lang w:val="en-US"/>
+        </w:rPr>
       </w:pPr>
     </w:p>
     <w:p>
@@ -4358,22 +4802,6 @@
         </w:rPr>
         <w:t>x(alpha) = P(X(alpha)) = P(A) + alpha * P(D) = P(A) + alpha * KR[I3, -t]D = P(A) + alpha * KRd</w:t>
       </w:r>
-    </w:p>
-    <w:p>
-      <w:pPr>
-        <w:pStyle w:val="Textbody"/>
-        <w:rPr>
-          <w:lang w:val="en-US"/>
-        </w:rPr>
-      </w:pPr>
-    </w:p>
-    <w:p>
-      <w:pPr>
-        <w:pStyle w:val="Textbody"/>
-        <w:rPr>
-          <w:lang w:val="en-US"/>
-        </w:rPr>
-      </w:pPr>
     </w:p>
     <w:p>
       <w:pPr>
@@ -4479,15 +4907,15 @@
           <w:bCs/>
           <w:szCs w:val="28"/>
         </w:rPr>
+        <w:t>Кластеризация СЛ</w:t>
+      </w:r>
+    </w:p>
+    <w:p>
+      <w:pPr>
+        <w:pStyle w:val="Textbody"/>
+      </w:pPr>
+      <w:r>
         <w:lastRenderedPageBreak/>
-        <w:t>Кластеризация СЛ</w:t>
-      </w:r>
-    </w:p>
-    <w:p>
-      <w:pPr>
-        <w:pStyle w:val="Textbody"/>
-      </w:pPr>
-      <w:r>
         <w:t>RANSAC, можно (нужно! но, возможно, не здесь, а дальше в "что можно улучшить") заикнуться про J-Linkage (введение в статье pdf - сравниваются разные способы кластеризации)</w:t>
       </w:r>
     </w:p>
@@ -4639,21 +5067,21 @@
         <w:pStyle w:val="Textbody"/>
       </w:pPr>
       <w:r>
+        <w:t>Матрица относительного поворота R = D2 D1t</w:t>
+      </w:r>
+    </w:p>
+    <w:p>
+      <w:pPr>
+        <w:pStyle w:val="Textbody"/>
+        <w:rPr>
+          <w:lang w:val="en-US"/>
+        </w:rPr>
+      </w:pPr>
+      <w:r>
+        <w:rPr>
+          <w:lang w:val="en-US"/>
+        </w:rPr>
         <w:lastRenderedPageBreak/>
-        <w:t>Матрица относительного поворота R = D2 D1t</w:t>
-      </w:r>
-    </w:p>
-    <w:p>
-      <w:pPr>
-        <w:pStyle w:val="Textbody"/>
-        <w:rPr>
-          <w:lang w:val="en-US"/>
-        </w:rPr>
-      </w:pPr>
-      <w:r>
-        <w:rPr>
-          <w:lang w:val="en-US"/>
-        </w:rPr>
         <w:t xml:space="preserve">At = A-1, </w:t>
       </w:r>
       <w:r>
@@ -6281,7 +6709,7 @@
       <w:rPr>
         <w:noProof/>
       </w:rPr>
-      <w:t>16</w:t>
+      <w:t>30</w:t>
     </w:r>
     <w:r>
       <w:fldChar w:fldCharType="end"/>
@@ -6310,7 +6738,7 @@
       <w:rPr>
         <w:noProof/>
       </w:rPr>
-      <w:t>17</w:t>
+      <w:t>29</w:t>
     </w:r>
     <w:r>
       <w:fldChar w:fldCharType="end"/>
@@ -10787,7 +11215,7 @@
 </file>
 
 <file path=customXml/itemProps1.xml><?xml version="1.0" encoding="utf-8"?>
-<ds:datastoreItem xmlns:ds="http://schemas.openxmlformats.org/officeDocument/2006/customXml" ds:itemID="{E07FD147-4D1B-436E-B887-8008E8B0717D}">
+<ds:datastoreItem xmlns:ds="http://schemas.openxmlformats.org/officeDocument/2006/customXml" ds:itemID="{E49B8724-9BC0-4C6B-8D2E-D0CD50C30A69}">
   <ds:schemaRefs>
     <ds:schemaRef ds:uri="http://schemas.openxmlformats.org/officeDocument/2006/bibliography"/>
   </ds:schemaRefs>

</xml_diff>